<commit_message>
Add gitignore, gitattributes, updated proposal
</commit_message>
<xml_diff>
--- a/Documents/FYPProposalTommyKearns.docx
+++ b/Documents/FYPProposalTommyKearns.docx
@@ -1,6 +1,6 @@
 
 <file path=word/document.xml><?xml version="1.0" encoding="utf-8"?>
-<w:document xmlns:wpc="http://schemas.microsoft.com/office/word/2010/wordprocessingCanvas" xmlns:cx="http://schemas.microsoft.com/office/drawing/2014/chartex" xmlns:cx1="http://schemas.microsoft.com/office/drawing/2015/9/8/chartex" xmlns:cx2="http://schemas.microsoft.com/office/drawing/2015/10/21/chartex" xmlns:cx3="http://schemas.microsoft.com/office/drawing/2016/5/9/chartex" xmlns:cx4="http://schemas.microsoft.com/office/drawing/2016/5/10/chartex" xmlns:cx5="http://schemas.microsoft.com/office/drawing/2016/5/11/chartex" xmlns:cx6="http://schemas.microsoft.com/office/drawing/2016/5/12/chartex" xmlns:cx7="http://schemas.microsoft.com/office/drawing/2016/5/13/chartex" xmlns:cx8="http://schemas.microsoft.com/office/drawing/2016/5/14/chartex" xmlns:mc="http://schemas.openxmlformats.org/markup-compatibility/2006" xmlns:aink="http://schemas.microsoft.com/office/drawing/2016/ink" xmlns:am3d="http://schemas.microsoft.com/office/drawing/2017/model3d" xmlns:o="urn:schemas-microsoft-com:office:office" xmlns:r="http://schemas.openxmlformats.org/officeDocument/2006/relationships" xmlns:m="http://schemas.openxmlformats.org/officeDocument/2006/math" xmlns:v="urn:schemas-microsoft-com:vml" xmlns:wp14="http://schemas.microsoft.com/office/word/2010/wordprocessingDrawing" xmlns:wp="http://schemas.openxmlformats.org/drawingml/2006/wordprocessingDrawing" xmlns:w10="urn:schemas-microsoft-com:office:word" xmlns:w="http://schemas.openxmlformats.org/wordprocessingml/2006/main" xmlns:w14="http://schemas.microsoft.com/office/word/2010/wordml" xmlns:w15="http://schemas.microsoft.com/office/word/2012/wordml" xmlns:w16cex="http://schemas.microsoft.com/office/word/2018/wordml/cex" xmlns:w16cid="http://schemas.microsoft.com/office/word/2016/wordml/cid" xmlns:w16="http://schemas.microsoft.com/office/word/2018/wordml" xmlns:w16sdtdh="http://schemas.microsoft.com/office/word/2020/wordml/sdtdatahash" xmlns:w16se="http://schemas.microsoft.com/office/word/2015/wordml/symex" xmlns:wpg="http://schemas.microsoft.com/office/word/2010/wordprocessingGroup" xmlns:wpi="http://schemas.microsoft.com/office/word/2010/wordprocessingInk" xmlns:wne="http://schemas.microsoft.com/office/word/2006/wordml" xmlns:wps="http://schemas.microsoft.com/office/word/2010/wordprocessingShape" mc:Ignorable="w14 w15 w16se w16cid w16 w16cex w16sdtdh wp14">
+<w:document xmlns:wpc="http://schemas.microsoft.com/office/word/2010/wordprocessingCanvas" xmlns:cx="http://schemas.microsoft.com/office/drawing/2014/chartex" xmlns:cx1="http://schemas.microsoft.com/office/drawing/2015/9/8/chartex" xmlns:cx2="http://schemas.microsoft.com/office/drawing/2015/10/21/chartex" xmlns:cx3="http://schemas.microsoft.com/office/drawing/2016/5/9/chartex" xmlns:cx4="http://schemas.microsoft.com/office/drawing/2016/5/10/chartex" xmlns:cx5="http://schemas.microsoft.com/office/drawing/2016/5/11/chartex" xmlns:cx6="http://schemas.microsoft.com/office/drawing/2016/5/12/chartex" xmlns:cx7="http://schemas.microsoft.com/office/drawing/2016/5/13/chartex" xmlns:cx8="http://schemas.microsoft.com/office/drawing/2016/5/14/chartex" xmlns:mc="http://schemas.openxmlformats.org/markup-compatibility/2006" xmlns:aink="http://schemas.microsoft.com/office/drawing/2016/ink" xmlns:am3d="http://schemas.microsoft.com/office/drawing/2017/model3d" xmlns:o="urn:schemas-microsoft-com:office:office" xmlns:oel="http://schemas.microsoft.com/office/2019/extlst" xmlns:r="http://schemas.openxmlformats.org/officeDocument/2006/relationships" xmlns:m="http://schemas.openxmlformats.org/officeDocument/2006/math" xmlns:v="urn:schemas-microsoft-com:vml" xmlns:wp14="http://schemas.microsoft.com/office/word/2010/wordprocessingDrawing" xmlns:wp="http://schemas.openxmlformats.org/drawingml/2006/wordprocessingDrawing" xmlns:w10="urn:schemas-microsoft-com:office:word" xmlns:w="http://schemas.openxmlformats.org/wordprocessingml/2006/main" xmlns:w14="http://schemas.microsoft.com/office/word/2010/wordml" xmlns:w15="http://schemas.microsoft.com/office/word/2012/wordml" xmlns:w16cex="http://schemas.microsoft.com/office/word/2018/wordml/cex" xmlns:w16cid="http://schemas.microsoft.com/office/word/2016/wordml/cid" xmlns:w16="http://schemas.microsoft.com/office/word/2018/wordml" xmlns:w16sdtdh="http://schemas.microsoft.com/office/word/2020/wordml/sdtdatahash" xmlns:w16se="http://schemas.microsoft.com/office/word/2015/wordml/symex" xmlns:wpg="http://schemas.microsoft.com/office/word/2010/wordprocessingGroup" xmlns:wpi="http://schemas.microsoft.com/office/word/2010/wordprocessingInk" xmlns:wne="http://schemas.microsoft.com/office/word/2006/wordml" xmlns:wps="http://schemas.microsoft.com/office/word/2010/wordprocessingShape" mc:Ignorable="w14 w15 w16se w16cid w16 w16cex w16sdtdh wp14">
   <w:body>
     <w:p>
       <w:pPr>
@@ -163,7 +163,31 @@
           <w:szCs w:val="40"/>
           <w:lang w:val="en-GB"/>
         </w:rPr>
-        <w:t>: Operant Conditioning Headset for attention Reinforcement</w:t>
+        <w:t xml:space="preserve">: Operant Conditioning Headset for </w:t>
+      </w:r>
+      <w:r>
+        <w:rPr>
+          <w:rFonts w:ascii="Calibri" w:eastAsia="Calibri" w:hAnsi="Calibri" w:cs="Times New Roman"/>
+          <w:b/>
+          <w:bCs/>
+          <w:color w:val="0C5B5B"/>
+          <w:sz w:val="40"/>
+          <w:szCs w:val="40"/>
+          <w:lang w:val="en-GB"/>
+        </w:rPr>
+        <w:t>focus</w:t>
+      </w:r>
+      <w:r>
+        <w:rPr>
+          <w:rFonts w:ascii="Calibri" w:eastAsia="Calibri" w:hAnsi="Calibri" w:cs="Times New Roman"/>
+          <w:b/>
+          <w:bCs/>
+          <w:color w:val="0C5B5B"/>
+          <w:sz w:val="40"/>
+          <w:szCs w:val="40"/>
+          <w:lang w:val="en-GB"/>
+        </w:rPr>
+        <w:t xml:space="preserve"> Reinforcement</w:t>
       </w:r>
     </w:p>
     <w:p>
@@ -579,15 +603,7 @@
         <w:t xml:space="preserve"> exhibit poor </w:t>
       </w:r>
       <w:r>
-        <w:t xml:space="preserve">focus for an extended </w:t>
-      </w:r>
-      <w:proofErr w:type="gramStart"/>
-      <w:r>
-        <w:t>period of time</w:t>
-      </w:r>
-      <w:proofErr w:type="gramEnd"/>
-      <w:r>
-        <w:t xml:space="preserve">, </w:t>
+        <w:t xml:space="preserve">focus for an extended period of time, </w:t>
       </w:r>
       <w:r>
         <w:t>the application will disable audio – preventing the user from listening to music while working (negative punishment). Once the user returns to a more focused state, the application will re-enable audio (positive reinforcement).</w:t>
@@ -749,15 +765,7 @@
       </w:r>
       <w:proofErr w:type="spellEnd"/>
       <w:r>
-        <w:t xml:space="preserve"> Mobile 2 EEG headset from </w:t>
-      </w:r>
-      <w:proofErr w:type="spellStart"/>
-      <w:r>
-        <w:t>NeuroSky</w:t>
-      </w:r>
-      <w:proofErr w:type="spellEnd"/>
-      <w:r>
-        <w:t xml:space="preserve"> (which I already own) looks to be a complete package. However</w:t>
+        <w:t xml:space="preserve"> Mobile 2 EEG headset from NeuroSky (which I already own) looks to be a complete package. However</w:t>
       </w:r>
       <w:r>
         <w:t>,</w:t>
@@ -803,15 +811,7 @@
     <w:p/>
     <w:p>
       <w:r>
-        <w:t xml:space="preserve">As for the program itself, the </w:t>
-      </w:r>
-      <w:proofErr w:type="gramStart"/>
-      <w:r>
-        <w:t>aforementioned audio</w:t>
-      </w:r>
-      <w:proofErr w:type="gramEnd"/>
-      <w:r>
-        <w:t xml:space="preserve"> question may well rule out the use of Java while the necessity of a GUI </w:t>
+        <w:t xml:space="preserve">As for the program itself, the aforementioned audio question may well rule out the use of Java while the necessity of a GUI </w:t>
       </w:r>
       <w:r>
         <w:t xml:space="preserve">personally </w:t>
@@ -1200,21 +1200,12 @@
                                       <w:lang w:val="en-GB"/>
                                     </w:rPr>
                                   </w:pPr>
-                                  <w:proofErr w:type="spellStart"/>
                                   <w:r>
                                     <w:rPr>
                                       <w:color w:val="000000" w:themeColor="text1"/>
                                       <w:lang w:val="en-GB"/>
                                     </w:rPr>
-                                    <w:t>NeuroSky</w:t>
-                                  </w:r>
-                                  <w:proofErr w:type="spellEnd"/>
-                                  <w:r>
-                                    <w:rPr>
-                                      <w:color w:val="000000" w:themeColor="text1"/>
-                                      <w:lang w:val="en-GB"/>
-                                    </w:rPr>
-                                    <w:t xml:space="preserve"> EEG</w:t>
+                                    <w:t>NeuroSky EEG</w:t>
                                   </w:r>
                                   <w:r>
                                     <w:rPr>
@@ -2175,21 +2166,12 @@
                                 <w:lang w:val="en-GB"/>
                               </w:rPr>
                             </w:pPr>
-                            <w:proofErr w:type="spellStart"/>
                             <w:r>
                               <w:rPr>
                                 <w:color w:val="000000" w:themeColor="text1"/>
                                 <w:lang w:val="en-GB"/>
                               </w:rPr>
-                              <w:t>NeuroSky</w:t>
-                            </w:r>
-                            <w:proofErr w:type="spellEnd"/>
-                            <w:r>
-                              <w:rPr>
-                                <w:color w:val="000000" w:themeColor="text1"/>
-                                <w:lang w:val="en-GB"/>
-                              </w:rPr>
-                              <w:t xml:space="preserve"> EEG</w:t>
+                              <w:t>NeuroSky EEG</w:t>
                             </w:r>
                             <w:r>
                               <w:rPr>
@@ -2687,7 +2669,100 @@
     </w:p>
     <w:p/>
     <w:p/>
-    <w:p/>
+    <w:p>
+      <w:pPr>
+        <w:spacing w:after="160"/>
+        <w:contextualSpacing w:val="0"/>
+        <w:rPr>
+          <w:rFonts w:asciiTheme="majorHAnsi" w:eastAsiaTheme="majorEastAsia" w:hAnsiTheme="majorHAnsi" w:cstheme="majorBidi"/>
+          <w:b/>
+          <w:color w:val="9AC8C8"/>
+          <w:sz w:val="32"/>
+          <w:szCs w:val="32"/>
+        </w:rPr>
+      </w:pPr>
+      <w:r>
+        <w:br w:type="page"/>
+      </w:r>
+    </w:p>
+    <w:p>
+      <w:pPr>
+        <w:pStyle w:val="Heading1"/>
+      </w:pPr>
+      <w:r>
+        <w:lastRenderedPageBreak/>
+        <w:t>Proposed Timeline</w:t>
+      </w:r>
+    </w:p>
+    <w:p>
+      <w:r>
+        <w:rPr>
+          <w:noProof/>
+        </w:rPr>
+        <w:drawing>
+          <wp:anchor distT="0" distB="0" distL="114300" distR="114300" simplePos="0" relativeHeight="251684864" behindDoc="0" locked="0" layoutInCell="1" allowOverlap="1" wp14:anchorId="5D2BBDB5" wp14:editId="2A377934">
+            <wp:simplePos x="0" y="0"/>
+            <wp:positionH relativeFrom="page">
+              <wp:align>center</wp:align>
+            </wp:positionH>
+            <wp:positionV relativeFrom="page">
+              <wp:posOffset>3926840</wp:posOffset>
+            </wp:positionV>
+            <wp:extent cx="7984800" cy="2509200"/>
+            <wp:effectExtent l="0" t="5398" r="0" b="0"/>
+            <wp:wrapTopAndBottom/>
+            <wp:docPr id="6" name="Picture 6"/>
+            <wp:cNvGraphicFramePr>
+              <a:graphicFrameLocks xmlns:a="http://schemas.openxmlformats.org/drawingml/2006/main" noChangeAspect="1"/>
+            </wp:cNvGraphicFramePr>
+            <a:graphic xmlns:a="http://schemas.openxmlformats.org/drawingml/2006/main">
+              <a:graphicData uri="http://schemas.openxmlformats.org/drawingml/2006/picture">
+                <pic:pic xmlns:pic="http://schemas.openxmlformats.org/drawingml/2006/picture">
+                  <pic:nvPicPr>
+                    <pic:cNvPr id="0" name="Picture 1"/>
+                    <pic:cNvPicPr>
+                      <a:picLocks noChangeAspect="1" noChangeArrowheads="1"/>
+                    </pic:cNvPicPr>
+                  </pic:nvPicPr>
+                  <pic:blipFill>
+                    <a:blip r:embed="rId24">
+                      <a:extLst>
+                        <a:ext uri="{28A0092B-C50C-407E-A947-70E740481C1C}">
+                          <a14:useLocalDpi xmlns:a14="http://schemas.microsoft.com/office/drawing/2010/main" val="0"/>
+                        </a:ext>
+                      </a:extLst>
+                    </a:blip>
+                    <a:srcRect/>
+                    <a:stretch>
+                      <a:fillRect/>
+                    </a:stretch>
+                  </pic:blipFill>
+                  <pic:spPr bwMode="auto">
+                    <a:xfrm rot="5400000">
+                      <a:off x="0" y="0"/>
+                      <a:ext cx="7984800" cy="2509200"/>
+                    </a:xfrm>
+                    <a:prstGeom prst="rect">
+                      <a:avLst/>
+                    </a:prstGeom>
+                    <a:noFill/>
+                    <a:ln>
+                      <a:noFill/>
+                    </a:ln>
+                  </pic:spPr>
+                </pic:pic>
+              </a:graphicData>
+            </a:graphic>
+            <wp14:sizeRelH relativeFrom="margin">
+              <wp14:pctWidth>0</wp14:pctWidth>
+            </wp14:sizeRelH>
+            <wp14:sizeRelV relativeFrom="margin">
+              <wp14:pctHeight>0</wp14:pctHeight>
+            </wp14:sizeRelV>
+          </wp:anchor>
+        </w:drawing>
+      </w:r>
+    </w:p>
     <w:sectPr>
       <w:endnotePr>
         <w:numFmt w:val="decimal"/>
@@ -2702,7 +2777,7 @@
 </file>
 
 <file path=word/endnotes.xml><?xml version="1.0" encoding="utf-8"?>
-<w:endnotes xmlns:wpc="http://schemas.microsoft.com/office/word/2010/wordprocessingCanvas" xmlns:cx="http://schemas.microsoft.com/office/drawing/2014/chartex" xmlns:cx1="http://schemas.microsoft.com/office/drawing/2015/9/8/chartex" xmlns:cx2="http://schemas.microsoft.com/office/drawing/2015/10/21/chartex" xmlns:cx3="http://schemas.microsoft.com/office/drawing/2016/5/9/chartex" xmlns:cx4="http://schemas.microsoft.com/office/drawing/2016/5/10/chartex" xmlns:cx5="http://schemas.microsoft.com/office/drawing/2016/5/11/chartex" xmlns:cx6="http://schemas.microsoft.com/office/drawing/2016/5/12/chartex" xmlns:cx7="http://schemas.microsoft.com/office/drawing/2016/5/13/chartex" xmlns:cx8="http://schemas.microsoft.com/office/drawing/2016/5/14/chartex" xmlns:mc="http://schemas.openxmlformats.org/markup-compatibility/2006" xmlns:aink="http://schemas.microsoft.com/office/drawing/2016/ink" xmlns:am3d="http://schemas.microsoft.com/office/drawing/2017/model3d" xmlns:o="urn:schemas-microsoft-com:office:office" xmlns:r="http://schemas.openxmlformats.org/officeDocument/2006/relationships" xmlns:m="http://schemas.openxmlformats.org/officeDocument/2006/math" xmlns:v="urn:schemas-microsoft-com:vml" xmlns:wp14="http://schemas.microsoft.com/office/word/2010/wordprocessingDrawing" xmlns:wp="http://schemas.openxmlformats.org/drawingml/2006/wordprocessingDrawing" xmlns:w10="urn:schemas-microsoft-com:office:word" xmlns:w="http://schemas.openxmlformats.org/wordprocessingml/2006/main" xmlns:w14="http://schemas.microsoft.com/office/word/2010/wordml" xmlns:w15="http://schemas.microsoft.com/office/word/2012/wordml" xmlns:w16cex="http://schemas.microsoft.com/office/word/2018/wordml/cex" xmlns:w16cid="http://schemas.microsoft.com/office/word/2016/wordml/cid" xmlns:w16="http://schemas.microsoft.com/office/word/2018/wordml" xmlns:w16sdtdh="http://schemas.microsoft.com/office/word/2020/wordml/sdtdatahash" xmlns:w16se="http://schemas.microsoft.com/office/word/2015/wordml/symex" xmlns:wpg="http://schemas.microsoft.com/office/word/2010/wordprocessingGroup" xmlns:wpi="http://schemas.microsoft.com/office/word/2010/wordprocessingInk" xmlns:wne="http://schemas.microsoft.com/office/word/2006/wordml" xmlns:wps="http://schemas.microsoft.com/office/word/2010/wordprocessingShape" mc:Ignorable="w14 w15 w16se w16cid w16 w16cex w16sdtdh wp14">
+<w:endnotes xmlns:wpc="http://schemas.microsoft.com/office/word/2010/wordprocessingCanvas" xmlns:cx="http://schemas.microsoft.com/office/drawing/2014/chartex" xmlns:cx1="http://schemas.microsoft.com/office/drawing/2015/9/8/chartex" xmlns:cx2="http://schemas.microsoft.com/office/drawing/2015/10/21/chartex" xmlns:cx3="http://schemas.microsoft.com/office/drawing/2016/5/9/chartex" xmlns:cx4="http://schemas.microsoft.com/office/drawing/2016/5/10/chartex" xmlns:cx5="http://schemas.microsoft.com/office/drawing/2016/5/11/chartex" xmlns:cx6="http://schemas.microsoft.com/office/drawing/2016/5/12/chartex" xmlns:cx7="http://schemas.microsoft.com/office/drawing/2016/5/13/chartex" xmlns:cx8="http://schemas.microsoft.com/office/drawing/2016/5/14/chartex" xmlns:mc="http://schemas.openxmlformats.org/markup-compatibility/2006" xmlns:aink="http://schemas.microsoft.com/office/drawing/2016/ink" xmlns:am3d="http://schemas.microsoft.com/office/drawing/2017/model3d" xmlns:o="urn:schemas-microsoft-com:office:office" xmlns:oel="http://schemas.microsoft.com/office/2019/extlst" xmlns:r="http://schemas.openxmlformats.org/officeDocument/2006/relationships" xmlns:m="http://schemas.openxmlformats.org/officeDocument/2006/math" xmlns:v="urn:schemas-microsoft-com:vml" xmlns:wp14="http://schemas.microsoft.com/office/word/2010/wordprocessingDrawing" xmlns:wp="http://schemas.openxmlformats.org/drawingml/2006/wordprocessingDrawing" xmlns:w10="urn:schemas-microsoft-com:office:word" xmlns:w="http://schemas.openxmlformats.org/wordprocessingml/2006/main" xmlns:w14="http://schemas.microsoft.com/office/word/2010/wordml" xmlns:w15="http://schemas.microsoft.com/office/word/2012/wordml" xmlns:w16cex="http://schemas.microsoft.com/office/word/2018/wordml/cex" xmlns:w16cid="http://schemas.microsoft.com/office/word/2016/wordml/cid" xmlns:w16="http://schemas.microsoft.com/office/word/2018/wordml" xmlns:w16sdtdh="http://schemas.microsoft.com/office/word/2020/wordml/sdtdatahash" xmlns:w16se="http://schemas.microsoft.com/office/word/2015/wordml/symex" xmlns:wpg="http://schemas.microsoft.com/office/word/2010/wordprocessingGroup" xmlns:wpi="http://schemas.microsoft.com/office/word/2010/wordprocessingInk" xmlns:wne="http://schemas.microsoft.com/office/word/2006/wordml" xmlns:wps="http://schemas.microsoft.com/office/word/2010/wordprocessingShape" mc:Ignorable="w14 w15 w16se w16cid w16 w16cex w16sdtdh wp14">
   <w:endnote w:type="separator" w:id="-1">
     <w:p>
       <w:r>
@@ -2721,7 +2796,7 @@
 </file>
 
 <file path=word/footnotes.xml><?xml version="1.0" encoding="utf-8"?>
-<w:footnotes xmlns:wpc="http://schemas.microsoft.com/office/word/2010/wordprocessingCanvas" xmlns:cx="http://schemas.microsoft.com/office/drawing/2014/chartex" xmlns:cx1="http://schemas.microsoft.com/office/drawing/2015/9/8/chartex" xmlns:cx2="http://schemas.microsoft.com/office/drawing/2015/10/21/chartex" xmlns:cx3="http://schemas.microsoft.com/office/drawing/2016/5/9/chartex" xmlns:cx4="http://schemas.microsoft.com/office/drawing/2016/5/10/chartex" xmlns:cx5="http://schemas.microsoft.com/office/drawing/2016/5/11/chartex" xmlns:cx6="http://schemas.microsoft.com/office/drawing/2016/5/12/chartex" xmlns:cx7="http://schemas.microsoft.com/office/drawing/2016/5/13/chartex" xmlns:cx8="http://schemas.microsoft.com/office/drawing/2016/5/14/chartex" xmlns:mc="http://schemas.openxmlformats.org/markup-compatibility/2006" xmlns:aink="http://schemas.microsoft.com/office/drawing/2016/ink" xmlns:am3d="http://schemas.microsoft.com/office/drawing/2017/model3d" xmlns:o="urn:schemas-microsoft-com:office:office" xmlns:r="http://schemas.openxmlformats.org/officeDocument/2006/relationships" xmlns:m="http://schemas.openxmlformats.org/officeDocument/2006/math" xmlns:v="urn:schemas-microsoft-com:vml" xmlns:wp14="http://schemas.microsoft.com/office/word/2010/wordprocessingDrawing" xmlns:wp="http://schemas.openxmlformats.org/drawingml/2006/wordprocessingDrawing" xmlns:w10="urn:schemas-microsoft-com:office:word" xmlns:w="http://schemas.openxmlformats.org/wordprocessingml/2006/main" xmlns:w14="http://schemas.microsoft.com/office/word/2010/wordml" xmlns:w15="http://schemas.microsoft.com/office/word/2012/wordml" xmlns:w16cex="http://schemas.microsoft.com/office/word/2018/wordml/cex" xmlns:w16cid="http://schemas.microsoft.com/office/word/2016/wordml/cid" xmlns:w16="http://schemas.microsoft.com/office/word/2018/wordml" xmlns:w16sdtdh="http://schemas.microsoft.com/office/word/2020/wordml/sdtdatahash" xmlns:w16se="http://schemas.microsoft.com/office/word/2015/wordml/symex" xmlns:wpg="http://schemas.microsoft.com/office/word/2010/wordprocessingGroup" xmlns:wpi="http://schemas.microsoft.com/office/word/2010/wordprocessingInk" xmlns:wne="http://schemas.microsoft.com/office/word/2006/wordml" xmlns:wps="http://schemas.microsoft.com/office/word/2010/wordprocessingShape" mc:Ignorable="w14 w15 w16se w16cid w16 w16cex w16sdtdh wp14">
+<w:footnotes xmlns:wpc="http://schemas.microsoft.com/office/word/2010/wordprocessingCanvas" xmlns:cx="http://schemas.microsoft.com/office/drawing/2014/chartex" xmlns:cx1="http://schemas.microsoft.com/office/drawing/2015/9/8/chartex" xmlns:cx2="http://schemas.microsoft.com/office/drawing/2015/10/21/chartex" xmlns:cx3="http://schemas.microsoft.com/office/drawing/2016/5/9/chartex" xmlns:cx4="http://schemas.microsoft.com/office/drawing/2016/5/10/chartex" xmlns:cx5="http://schemas.microsoft.com/office/drawing/2016/5/11/chartex" xmlns:cx6="http://schemas.microsoft.com/office/drawing/2016/5/12/chartex" xmlns:cx7="http://schemas.microsoft.com/office/drawing/2016/5/13/chartex" xmlns:cx8="http://schemas.microsoft.com/office/drawing/2016/5/14/chartex" xmlns:mc="http://schemas.openxmlformats.org/markup-compatibility/2006" xmlns:aink="http://schemas.microsoft.com/office/drawing/2016/ink" xmlns:am3d="http://schemas.microsoft.com/office/drawing/2017/model3d" xmlns:o="urn:schemas-microsoft-com:office:office" xmlns:oel="http://schemas.microsoft.com/office/2019/extlst" xmlns:r="http://schemas.openxmlformats.org/officeDocument/2006/relationships" xmlns:m="http://schemas.openxmlformats.org/officeDocument/2006/math" xmlns:v="urn:schemas-microsoft-com:vml" xmlns:wp14="http://schemas.microsoft.com/office/word/2010/wordprocessingDrawing" xmlns:wp="http://schemas.openxmlformats.org/drawingml/2006/wordprocessingDrawing" xmlns:w10="urn:schemas-microsoft-com:office:word" xmlns:w="http://schemas.openxmlformats.org/wordprocessingml/2006/main" xmlns:w14="http://schemas.microsoft.com/office/word/2010/wordml" xmlns:w15="http://schemas.microsoft.com/office/word/2012/wordml" xmlns:w16cex="http://schemas.microsoft.com/office/word/2018/wordml/cex" xmlns:w16cid="http://schemas.microsoft.com/office/word/2016/wordml/cid" xmlns:w16="http://schemas.microsoft.com/office/word/2018/wordml" xmlns:w16sdtdh="http://schemas.microsoft.com/office/word/2020/wordml/sdtdatahash" xmlns:w16se="http://schemas.microsoft.com/office/word/2015/wordml/symex" xmlns:wpg="http://schemas.microsoft.com/office/word/2010/wordprocessingGroup" xmlns:wpi="http://schemas.microsoft.com/office/word/2010/wordprocessingInk" xmlns:wne="http://schemas.microsoft.com/office/word/2006/wordml" xmlns:wps="http://schemas.microsoft.com/office/word/2010/wordprocessingShape" mc:Ignorable="w14 w15 w16se w16cid w16 w16cex w16sdtdh wp14">
   <w:footnote w:type="separator" w:id="-1">
     <w:p>
       <w:r>
@@ -2740,7 +2815,7 @@
 </file>
 
 <file path=word/numbering.xml><?xml version="1.0" encoding="utf-8"?>
-<w:numbering xmlns:wpc="http://schemas.microsoft.com/office/word/2010/wordprocessingCanvas" xmlns:cx="http://schemas.microsoft.com/office/drawing/2014/chartex" xmlns:cx1="http://schemas.microsoft.com/office/drawing/2015/9/8/chartex" xmlns:cx2="http://schemas.microsoft.com/office/drawing/2015/10/21/chartex" xmlns:cx3="http://schemas.microsoft.com/office/drawing/2016/5/9/chartex" xmlns:cx4="http://schemas.microsoft.com/office/drawing/2016/5/10/chartex" xmlns:cx5="http://schemas.microsoft.com/office/drawing/2016/5/11/chartex" xmlns:cx6="http://schemas.microsoft.com/office/drawing/2016/5/12/chartex" xmlns:cx7="http://schemas.microsoft.com/office/drawing/2016/5/13/chartex" xmlns:cx8="http://schemas.microsoft.com/office/drawing/2016/5/14/chartex" xmlns:mc="http://schemas.openxmlformats.org/markup-compatibility/2006" xmlns:aink="http://schemas.microsoft.com/office/drawing/2016/ink" xmlns:am3d="http://schemas.microsoft.com/office/drawing/2017/model3d" xmlns:o="urn:schemas-microsoft-com:office:office" xmlns:r="http://schemas.openxmlformats.org/officeDocument/2006/relationships" xmlns:m="http://schemas.openxmlformats.org/officeDocument/2006/math" xmlns:v="urn:schemas-microsoft-com:vml" xmlns:wp14="http://schemas.microsoft.com/office/word/2010/wordprocessingDrawing" xmlns:wp="http://schemas.openxmlformats.org/drawingml/2006/wordprocessingDrawing" xmlns:w10="urn:schemas-microsoft-com:office:word" xmlns:w="http://schemas.openxmlformats.org/wordprocessingml/2006/main" xmlns:w14="http://schemas.microsoft.com/office/word/2010/wordml" xmlns:w15="http://schemas.microsoft.com/office/word/2012/wordml" xmlns:w16cex="http://schemas.microsoft.com/office/word/2018/wordml/cex" xmlns:w16cid="http://schemas.microsoft.com/office/word/2016/wordml/cid" xmlns:w16="http://schemas.microsoft.com/office/word/2018/wordml" xmlns:w16sdtdh="http://schemas.microsoft.com/office/word/2020/wordml/sdtdatahash" xmlns:w16se="http://schemas.microsoft.com/office/word/2015/wordml/symex" xmlns:wpg="http://schemas.microsoft.com/office/word/2010/wordprocessingGroup" xmlns:wpi="http://schemas.microsoft.com/office/word/2010/wordprocessingInk" xmlns:wne="http://schemas.microsoft.com/office/word/2006/wordml" xmlns:wps="http://schemas.microsoft.com/office/word/2010/wordprocessingShape" mc:Ignorable="w14 w15 w16se w16cid w16 w16cex w16sdtdh wp14">
+<w:numbering xmlns:wpc="http://schemas.microsoft.com/office/word/2010/wordprocessingCanvas" xmlns:cx="http://schemas.microsoft.com/office/drawing/2014/chartex" xmlns:cx1="http://schemas.microsoft.com/office/drawing/2015/9/8/chartex" xmlns:cx2="http://schemas.microsoft.com/office/drawing/2015/10/21/chartex" xmlns:cx3="http://schemas.microsoft.com/office/drawing/2016/5/9/chartex" xmlns:cx4="http://schemas.microsoft.com/office/drawing/2016/5/10/chartex" xmlns:cx5="http://schemas.microsoft.com/office/drawing/2016/5/11/chartex" xmlns:cx6="http://schemas.microsoft.com/office/drawing/2016/5/12/chartex" xmlns:cx7="http://schemas.microsoft.com/office/drawing/2016/5/13/chartex" xmlns:cx8="http://schemas.microsoft.com/office/drawing/2016/5/14/chartex" xmlns:mc="http://schemas.openxmlformats.org/markup-compatibility/2006" xmlns:aink="http://schemas.microsoft.com/office/drawing/2016/ink" xmlns:am3d="http://schemas.microsoft.com/office/drawing/2017/model3d" xmlns:o="urn:schemas-microsoft-com:office:office" xmlns:oel="http://schemas.microsoft.com/office/2019/extlst" xmlns:r="http://schemas.openxmlformats.org/officeDocument/2006/relationships" xmlns:m="http://schemas.openxmlformats.org/officeDocument/2006/math" xmlns:v="urn:schemas-microsoft-com:vml" xmlns:wp14="http://schemas.microsoft.com/office/word/2010/wordprocessingDrawing" xmlns:wp="http://schemas.openxmlformats.org/drawingml/2006/wordprocessingDrawing" xmlns:w10="urn:schemas-microsoft-com:office:word" xmlns:w="http://schemas.openxmlformats.org/wordprocessingml/2006/main" xmlns:w14="http://schemas.microsoft.com/office/word/2010/wordml" xmlns:w15="http://schemas.microsoft.com/office/word/2012/wordml" xmlns:w16cex="http://schemas.microsoft.com/office/word/2018/wordml/cex" xmlns:w16cid="http://schemas.microsoft.com/office/word/2016/wordml/cid" xmlns:w16="http://schemas.microsoft.com/office/word/2018/wordml" xmlns:w16sdtdh="http://schemas.microsoft.com/office/word/2020/wordml/sdtdatahash" xmlns:w16se="http://schemas.microsoft.com/office/word/2015/wordml/symex" xmlns:wpg="http://schemas.microsoft.com/office/word/2010/wordprocessingGroup" xmlns:wpi="http://schemas.microsoft.com/office/word/2010/wordprocessingInk" xmlns:wne="http://schemas.microsoft.com/office/word/2006/wordml" xmlns:wps="http://schemas.microsoft.com/office/word/2010/wordprocessingShape" mc:Ignorable="w14 w15 w16se w16cid w16 w16cex w16sdtdh wp14">
   <w:abstractNum w:abstractNumId="0" w15:restartNumberingAfterBreak="0">
     <w:nsid w:val="1B194E5A"/>
     <w:multiLevelType w:val="hybridMultilevel"/>
@@ -3306,19 +3381,19 @@
       </w:rPr>
     </w:lvl>
   </w:abstractNum>
-  <w:num w:numId="1">
+  <w:num w:numId="1" w16cid:durableId="1356954643">
     <w:abstractNumId w:val="4"/>
   </w:num>
-  <w:num w:numId="2">
+  <w:num w:numId="2" w16cid:durableId="1658849289">
     <w:abstractNumId w:val="0"/>
   </w:num>
-  <w:num w:numId="3">
+  <w:num w:numId="3" w16cid:durableId="647824656">
     <w:abstractNumId w:val="3"/>
   </w:num>
-  <w:num w:numId="4">
+  <w:num w:numId="4" w16cid:durableId="1874002077">
     <w:abstractNumId w:val="2"/>
   </w:num>
-  <w:num w:numId="5">
+  <w:num w:numId="5" w16cid:durableId="1175656407">
     <w:abstractNumId w:val="1"/>
   </w:num>
 </w:numbering>
@@ -3826,6 +3901,7 @@
   <w:style w:type="character" w:default="1" w:styleId="DefaultParagraphFont">
     <w:name w:val="Default Paragraph Font"/>
     <w:uiPriority w:val="1"/>
+    <w:semiHidden/>
     <w:unhideWhenUsed/>
   </w:style>
   <w:style w:type="table" w:default="1" w:styleId="TableNormal">
@@ -4737,42 +4813,15 @@
 </file>
 
 <file path=customXml/item1.xml><?xml version="1.0" encoding="utf-8"?>
-<b:Sources xmlns:b="http://schemas.openxmlformats.org/officeDocument/2006/bibliography" xmlns="http://schemas.openxmlformats.org/officeDocument/2006/bibliography" SelectedStyle="\APASixthEditionOfficeOnline.xsl" StyleName="APA" Version="6">
-  <b:Source>
-    <b:Tag>Koo19</b:Tag>
-    <b:SourceType>JournalArticle</b:SourceType>
-    <b:Guid>{7230612A-9F56-4E74-9E2F-0D23B355557E}</b:Guid>
-    <b:Author>
-      <b:Author>
-        <b:NameList>
-          <b:Person>
-            <b:Last>Kooji</b:Last>
-            <b:First>J.J.S.</b:First>
-            <b:Middle>et al.</b:Middle>
-          </b:Person>
-        </b:NameList>
-      </b:Author>
-    </b:Author>
-    <b:Title>Updated European Consensus Statement on diagnosis and treatment of adult ADHD</b:Title>
-    <b:JournalName>European Psychiatry</b:JournalName>
-    <b:Year>2019</b:Year>
-    <b:Pages>14-34</b:Pages>
-    <b:Volume>56</b:Volume>
-    <b:Month>February</b:Month>
-    <b:URL>https://www.europsy-journal.com/article/S0924-9338(18)30196-2/fulltext#sec0075</b:URL>
-    <b:DOI>https://doi.org/10.1016/j.eurpsy.2018.11.001</b:DOI>
-    <b:RefOrder>1</b:RefOrder>
-  </b:Source>
-</b:Sources>
+<?mso-contentType ?>
+<FormTemplates xmlns="http://schemas.microsoft.com/sharepoint/v3/contenttype/forms">
+  <Display>DocumentLibraryForm</Display>
+  <Edit>DocumentLibraryForm</Edit>
+  <New>DocumentLibraryForm</New>
+</FormTemplates>
 </file>
 
 <file path=customXml/item2.xml><?xml version="1.0" encoding="utf-8"?>
-<p:properties xmlns:p="http://schemas.microsoft.com/office/2006/metadata/properties" xmlns:xsi="http://www.w3.org/2001/XMLSchema-instance" xmlns:pc="http://schemas.microsoft.com/office/infopath/2007/PartnerControls">
-  <documentManagement/>
-</p:properties>
-</file>
-
-<file path=customXml/item3.xml><?xml version="1.0" encoding="utf-8"?>
 <ct:contentTypeSchema xmlns:ct="http://schemas.microsoft.com/office/2006/metadata/contentType" xmlns:ma="http://schemas.microsoft.com/office/2006/metadata/properties/metaAttributes" ct:_="" ma:_="" ma:contentTypeName="Document" ma:contentTypeID="0x010100B5AD048A0BBF2C448C934EEF49753436" ma:contentTypeVersion="11" ma:contentTypeDescription="Create a new document." ma:contentTypeScope="" ma:versionID="816e1953c5858288f05fe553b2743478">
   <xsd:schema xmlns:xsd="http://www.w3.org/2001/XMLSchema" xmlns:xs="http://www.w3.org/2001/XMLSchema" xmlns:p="http://schemas.microsoft.com/office/2006/metadata/properties" xmlns:ns3="aa346678-56a6-456f-9a38-432177ef9c3a" xmlns:ns4="112c7e96-3675-4162-94bd-d5cbb4681c6c" targetNamespace="http://schemas.microsoft.com/office/2006/metadata/properties" ma:root="true" ma:fieldsID="055bda5f0779f7f615131cb0b3194c87" ns3:_="" ns4:_="">
     <xsd:import namespace="aa346678-56a6-456f-9a38-432177ef9c3a"/>
@@ -4981,33 +5030,51 @@
 </ct:contentTypeSchema>
 </file>
 
+<file path=customXml/item3.xml><?xml version="1.0" encoding="utf-8"?>
+<p:properties xmlns:p="http://schemas.microsoft.com/office/2006/metadata/properties" xmlns:xsi="http://www.w3.org/2001/XMLSchema-instance" xmlns:pc="http://schemas.microsoft.com/office/infopath/2007/PartnerControls">
+  <documentManagement/>
+</p:properties>
+</file>
+
 <file path=customXml/item4.xml><?xml version="1.0" encoding="utf-8"?>
-<?mso-contentType ?>
-<FormTemplates xmlns="http://schemas.microsoft.com/sharepoint/v3/contenttype/forms">
-  <Display>DocumentLibraryForm</Display>
-  <Edit>DocumentLibraryForm</Edit>
-  <New>DocumentLibraryForm</New>
-</FormTemplates>
+<b:Sources xmlns:b="http://schemas.openxmlformats.org/officeDocument/2006/bibliography" xmlns="http://schemas.openxmlformats.org/officeDocument/2006/bibliography" SelectedStyle="\APASixthEditionOfficeOnline.xsl" StyleName="APA" Version="6">
+  <b:Source>
+    <b:Tag>Koo19</b:Tag>
+    <b:SourceType>JournalArticle</b:SourceType>
+    <b:Guid>{7230612A-9F56-4E74-9E2F-0D23B355557E}</b:Guid>
+    <b:Author>
+      <b:Author>
+        <b:NameList>
+          <b:Person>
+            <b:Last>Kooji</b:Last>
+            <b:First>J.J.S.</b:First>
+            <b:Middle>et al.</b:Middle>
+          </b:Person>
+        </b:NameList>
+      </b:Author>
+    </b:Author>
+    <b:Title>Updated European Consensus Statement on diagnosis and treatment of adult ADHD</b:Title>
+    <b:JournalName>European Psychiatry</b:JournalName>
+    <b:Year>2019</b:Year>
+    <b:Pages>14-34</b:Pages>
+    <b:Volume>56</b:Volume>
+    <b:Month>February</b:Month>
+    <b:URL>https://www.europsy-journal.com/article/S0924-9338(18)30196-2/fulltext#sec0075</b:URL>
+    <b:DOI>https://doi.org/10.1016/j.eurpsy.2018.11.001</b:DOI>
+    <b:RefOrder>1</b:RefOrder>
+  </b:Source>
+</b:Sources>
 </file>
 
 <file path=customXml/itemProps1.xml><?xml version="1.0" encoding="utf-8"?>
-<ds:datastoreItem xmlns:ds="http://schemas.openxmlformats.org/officeDocument/2006/customXml" ds:itemID="{0C6FE0E2-8D7E-4FA5-8889-BC1199C7A128}">
+<ds:datastoreItem xmlns:ds="http://schemas.openxmlformats.org/officeDocument/2006/customXml" ds:itemID="{EE35C0CD-F163-4F1D-A7CF-D2803175BFFB}">
   <ds:schemaRefs>
-    <ds:schemaRef ds:uri="http://schemas.openxmlformats.org/officeDocument/2006/bibliography"/>
+    <ds:schemaRef ds:uri="http://schemas.microsoft.com/sharepoint/v3/contenttype/forms"/>
   </ds:schemaRefs>
 </ds:datastoreItem>
 </file>
 
 <file path=customXml/itemProps2.xml><?xml version="1.0" encoding="utf-8"?>
-<ds:datastoreItem xmlns:ds="http://schemas.openxmlformats.org/officeDocument/2006/customXml" ds:itemID="{D0E71902-67B0-43B8-BC22-41D55F0F0627}">
-  <ds:schemaRefs>
-    <ds:schemaRef ds:uri="http://schemas.microsoft.com/office/2006/metadata/properties"/>
-    <ds:schemaRef ds:uri="http://schemas.microsoft.com/office/infopath/2007/PartnerControls"/>
-  </ds:schemaRefs>
-</ds:datastoreItem>
-</file>
-
-<file path=customXml/itemProps3.xml><?xml version="1.0" encoding="utf-8"?>
 <ds:datastoreItem xmlns:ds="http://schemas.openxmlformats.org/officeDocument/2006/customXml" ds:itemID="{D20B3E48-A82E-425E-B724-240BC5E96324}">
   <ds:schemaRefs>
     <ds:schemaRef ds:uri="http://schemas.microsoft.com/office/2006/metadata/contentType"/>
@@ -5026,10 +5093,19 @@
 </ds:datastoreItem>
 </file>
 
+<file path=customXml/itemProps3.xml><?xml version="1.0" encoding="utf-8"?>
+<ds:datastoreItem xmlns:ds="http://schemas.openxmlformats.org/officeDocument/2006/customXml" ds:itemID="{D0E71902-67B0-43B8-BC22-41D55F0F0627}">
+  <ds:schemaRefs>
+    <ds:schemaRef ds:uri="http://schemas.microsoft.com/office/2006/metadata/properties"/>
+    <ds:schemaRef ds:uri="http://schemas.microsoft.com/office/infopath/2007/PartnerControls"/>
+  </ds:schemaRefs>
+</ds:datastoreItem>
+</file>
+
 <file path=customXml/itemProps4.xml><?xml version="1.0" encoding="utf-8"?>
-<ds:datastoreItem xmlns:ds="http://schemas.openxmlformats.org/officeDocument/2006/customXml" ds:itemID="{EE35C0CD-F163-4F1D-A7CF-D2803175BFFB}">
+<ds:datastoreItem xmlns:ds="http://schemas.openxmlformats.org/officeDocument/2006/customXml" ds:itemID="{0C6FE0E2-8D7E-4FA5-8889-BC1199C7A128}">
   <ds:schemaRefs>
-    <ds:schemaRef ds:uri="http://schemas.microsoft.com/sharepoint/v3/contenttype/forms"/>
+    <ds:schemaRef ds:uri="http://schemas.openxmlformats.org/officeDocument/2006/bibliography"/>
   </ds:schemaRefs>
 </ds:datastoreItem>
 </file>
</xml_diff>